<commit_message>
added some changes and completed some stuff
</commit_message>
<xml_diff>
--- a/brukerveiledning/brukerveiledning_ITlaerling.docx
+++ b/brukerveiledning/brukerveiledning_ITlaerling.docx
@@ -1,8 +1,1082 @@
 
 <file path=word/document.xml><?xml version="1.0" encoding="utf-8"?>
-<w:document xmlns:wpc="http://schemas.microsoft.com/office/word/2010/wordprocessingCanvas" xmlns:cx="http://schemas.microsoft.com/office/drawing/2014/chartex" xmlns:cx1="http://schemas.microsoft.com/office/drawing/2015/9/8/chartex" xmlns:cx2="http://schemas.microsoft.com/office/drawing/2015/10/21/chartex" xmlns:cx3="http://schemas.microsoft.com/office/drawing/2016/5/9/chartex" xmlns:cx4="http://schemas.microsoft.com/office/drawing/2016/5/10/chartex" xmlns:cx5="http://schemas.microsoft.com/office/drawing/2016/5/11/chartex" xmlns:cx6="http://schemas.microsoft.com/office/drawing/2016/5/12/chartex" xmlns:cx7="http://schemas.microsoft.com/office/drawing/2016/5/13/chartex" xmlns:cx8="http://schemas.microsoft.com/office/drawing/2016/5/14/chartex" xmlns:mc="http://schemas.openxmlformats.org/markup-compatibility/2006" xmlns:aink="http://schemas.microsoft.com/office/drawing/2016/ink" xmlns:am3d="http://schemas.microsoft.com/office/drawing/2017/model3d" xmlns:o="urn:schemas-microsoft-com:office:office" xmlns:oel="http://schemas.microsoft.com/office/2019/extlst" xmlns:r="http://schemas.openxmlformats.org/officeDocument/2006/relationships" xmlns:m="http://schemas.openxmlformats.org/officeDocument/2006/math" xmlns:v="urn:schemas-microsoft-com:vml" xmlns:wp14="http://schemas.microsoft.com/office/word/2010/wordprocessingDrawing" xmlns:wp="http://schemas.openxmlformats.org/drawingml/2006/wordprocessingDrawing" xmlns:w10="urn:schemas-microsoft-com:office:word" xmlns:w="http://schemas.openxmlformats.org/wordprocessingml/2006/main" xmlns:w14="http://schemas.microsoft.com/office/word/2010/wordml" xmlns:w15="http://schemas.microsoft.com/office/word/2012/wordml" xmlns:w16cex="http://schemas.microsoft.com/office/word/2018/wordml/cex" xmlns:w16cid="http://schemas.microsoft.com/office/word/2016/wordml/cid" xmlns:w16="http://schemas.microsoft.com/office/word/2018/wordml" xmlns:w16sdtdh="http://schemas.microsoft.com/office/word/2020/wordml/sdtdatahash" xmlns:w16se="http://schemas.microsoft.com/office/word/2015/wordml/symex" xmlns:wpg="http://schemas.microsoft.com/office/word/2010/wordprocessingGroup" xmlns:wpi="http://schemas.microsoft.com/office/word/2010/wordprocessingInk" xmlns:wne="http://schemas.microsoft.com/office/word/2006/wordml" xmlns:wps="http://schemas.microsoft.com/office/word/2010/wordprocessingShape" mc:Ignorable="w14 w15 w16se w16cid w16 w16cex w16sdtdh wp14">
+<w:document xmlns:wpc="http://schemas.microsoft.com/office/word/2010/wordprocessingCanvas" xmlns:cx="http://schemas.microsoft.com/office/drawing/2014/chartex" xmlns:cx1="http://schemas.microsoft.com/office/drawing/2015/9/8/chartex" xmlns:cx2="http://schemas.microsoft.com/office/drawing/2015/10/21/chartex" xmlns:cx3="http://schemas.microsoft.com/office/drawing/2016/5/9/chartex" xmlns:cx4="http://schemas.microsoft.com/office/drawing/2016/5/10/chartex" xmlns:cx5="http://schemas.microsoft.com/office/drawing/2016/5/11/chartex" xmlns:cx6="http://schemas.microsoft.com/office/drawing/2016/5/12/chartex" xmlns:cx7="http://schemas.microsoft.com/office/drawing/2016/5/13/chartex" xmlns:cx8="http://schemas.microsoft.com/office/drawing/2016/5/14/chartex" xmlns:mc="http://schemas.openxmlformats.org/markup-compatibility/2006" xmlns:aink="http://schemas.microsoft.com/office/drawing/2016/ink" xmlns:am3d="http://schemas.microsoft.com/office/drawing/2017/model3d" xmlns:o="urn:schemas-microsoft-com:office:office" xmlns:oel="http://schemas.microsoft.com/office/2019/extlst" xmlns:r="http://schemas.openxmlformats.org/officeDocument/2006/relationships" xmlns:m="http://schemas.openxmlformats.org/officeDocument/2006/math" xmlns:v="urn:schemas-microsoft-com:vml" xmlns:wp14="http://schemas.microsoft.com/office/word/2010/wordprocessingDrawing" xmlns:wp="http://schemas.openxmlformats.org/drawingml/2006/wordprocessingDrawing" xmlns:w10="urn:schemas-microsoft-com:office:word" xmlns:w="http://schemas.openxmlformats.org/wordprocessingml/2006/main" xmlns:w14="http://schemas.microsoft.com/office/word/2010/wordml" xmlns:w15="http://schemas.microsoft.com/office/word/2012/wordml" xmlns:w16cex="http://schemas.microsoft.com/office/word/2018/wordml/cex" xmlns:w16cid="http://schemas.microsoft.com/office/word/2016/wordml/cid" xmlns:w16="http://schemas.microsoft.com/office/word/2018/wordml" xmlns:w16du="http://schemas.microsoft.com/office/word/2023/wordml/word16du" xmlns:w16sdtdh="http://schemas.microsoft.com/office/word/2020/wordml/sdtdatahash" xmlns:w16se="http://schemas.microsoft.com/office/word/2015/wordml/symex" xmlns:wpg="http://schemas.microsoft.com/office/word/2010/wordprocessingGroup" xmlns:wpi="http://schemas.microsoft.com/office/word/2010/wordprocessingInk" xmlns:wne="http://schemas.microsoft.com/office/word/2006/wordml" xmlns:wps="http://schemas.microsoft.com/office/word/2010/wordprocessingShape" mc:Ignorable="w14 w15 w16se w16cid w16 w16cex w16sdtdh w16du wp14">
   <w:body>
+    <w:p>
+      <w:pPr>
+        <w:rPr>
+          <w:rFonts w:cs="Times New Roman"/>
+          <w:sz w:val="52"/>
+          <w:szCs w:val="52"/>
+        </w:rPr>
+      </w:pPr>
+    </w:p>
+    <w:p>
+      <w:pPr>
+        <w:pStyle w:val="Title"/>
+        <w:rPr>
+          <w:rFonts w:ascii="Times New Roman" w:hAnsi="Times New Roman" w:cs="Times New Roman"/>
+          <w:sz w:val="96"/>
+          <w:szCs w:val="96"/>
+          <w:lang w:val="nb-NO"/>
+        </w:rPr>
+      </w:pPr>
+      <w:r>
+        <w:rPr>
+          <w:rFonts w:ascii="Times New Roman" w:hAnsi="Times New Roman" w:cs="Times New Roman"/>
+          <w:sz w:val="96"/>
+          <w:szCs w:val="96"/>
+          <w:lang w:val="nb-NO"/>
+        </w:rPr>
+        <w:t>Brukerveiledning</w:t>
+      </w:r>
+      <w:r>
+        <w:rPr>
+          <w:rFonts w:ascii="Times New Roman" w:hAnsi="Times New Roman" w:cs="Times New Roman"/>
+          <w:sz w:val="96"/>
+          <w:szCs w:val="96"/>
+          <w:lang w:val="nb-NO"/>
+        </w:rPr>
+        <w:t xml:space="preserve"> til </w:t>
+      </w:r>
+      <w:r>
+        <w:rPr>
+          <w:rFonts w:ascii="Times New Roman" w:hAnsi="Times New Roman" w:cs="Times New Roman"/>
+          <w:sz w:val="96"/>
+          <w:szCs w:val="96"/>
+          <w:lang w:val="nb-NO"/>
+        </w:rPr>
+        <w:t>IT-lærling</w:t>
+      </w:r>
+    </w:p>
+    <w:p>
+      <w:pPr>
+        <w:rPr>
+          <w:b/>
+          <w:sz w:val="44"/>
+          <w:lang w:val="nb-NO"/>
+        </w:rPr>
+      </w:pPr>
+      <w:r>
+        <w:rPr>
+          <w:rStyle w:val="Strong"/>
+          <w:b/>
+          <w:lang w:val="nb-NO"/>
+        </w:rPr>
+        <w:t>Laget av Vy Benedikte Vo 2024</w:t>
+      </w:r>
+    </w:p>
+    <w:p>
+      <w:pPr>
+        <w:rPr>
+          <w:iCs/>
+          <w:color w:val="404040" w:themeColor="text1" w:themeTint="BF"/>
+          <w:sz w:val="36"/>
+          <w:lang w:val="nb-NO"/>
+        </w:rPr>
+      </w:pPr>
+      <w:r>
+        <w:rPr>
+          <w:lang w:val="nb-NO"/>
+        </w:rPr>
+        <w:br w:type="page"/>
+      </w:r>
+    </w:p>
+    <w:p>
+      <w:pPr>
+        <w:rPr>
+          <w:sz w:val="44"/>
+          <w:szCs w:val="36"/>
+          <w:lang w:val="nb-NO"/>
+        </w:rPr>
+      </w:pPr>
+      <w:r>
+        <w:rPr>
+          <w:sz w:val="44"/>
+          <w:szCs w:val="36"/>
+          <w:lang w:val="nb-NO"/>
+        </w:rPr>
+        <w:lastRenderedPageBreak/>
+        <w:t>Innhold</w:t>
+      </w:r>
+    </w:p>
+    <w:p>
+      <w:pPr>
+        <w:rPr>
+          <w:sz w:val="44"/>
+          <w:szCs w:val="36"/>
+          <w:lang w:val="nb-NO"/>
+        </w:rPr>
+      </w:pPr>
+    </w:p>
+    <w:p>
+      <w:pPr>
+        <w:pStyle w:val="ListParagraph"/>
+        <w:numPr>
+          <w:ilvl w:val="0"/>
+          <w:numId w:val="6"/>
+        </w:numPr>
+        <w:rPr>
+          <w:sz w:val="44"/>
+          <w:szCs w:val="36"/>
+          <w:lang w:val="nb-NO"/>
+        </w:rPr>
+      </w:pPr>
+      <w:r>
+        <w:rPr>
+          <w:sz w:val="44"/>
+          <w:szCs w:val="36"/>
+          <w:lang w:val="nb-NO"/>
+        </w:rPr>
+        <w:t>Introduksjon</w:t>
+      </w:r>
+    </w:p>
+    <w:p>
+      <w:pPr>
+        <w:pStyle w:val="ListParagraph"/>
+        <w:numPr>
+          <w:ilvl w:val="0"/>
+          <w:numId w:val="6"/>
+        </w:numPr>
+        <w:rPr>
+          <w:sz w:val="44"/>
+          <w:szCs w:val="36"/>
+          <w:lang w:val="nb-NO"/>
+        </w:rPr>
+      </w:pPr>
+      <w:r>
+        <w:rPr>
+          <w:sz w:val="44"/>
+          <w:szCs w:val="36"/>
+          <w:lang w:val="nb-NO"/>
+        </w:rPr>
+        <w:t>Oppsett av LAMP og Linux</w:t>
+      </w:r>
+    </w:p>
+    <w:p>
+      <w:pPr>
+        <w:pStyle w:val="ListParagraph"/>
+        <w:numPr>
+          <w:ilvl w:val="0"/>
+          <w:numId w:val="6"/>
+        </w:numPr>
+        <w:rPr>
+          <w:sz w:val="44"/>
+          <w:szCs w:val="36"/>
+        </w:rPr>
+      </w:pPr>
+      <w:proofErr w:type="spellStart"/>
+      <w:r>
+        <w:rPr>
+          <w:sz w:val="44"/>
+          <w:szCs w:val="36"/>
+        </w:rPr>
+        <w:t>Klone</w:t>
+      </w:r>
+      <w:proofErr w:type="spellEnd"/>
+      <w:r>
+        <w:rPr>
+          <w:sz w:val="44"/>
+          <w:szCs w:val="36"/>
+        </w:rPr>
+        <w:t xml:space="preserve"> GitHub Repository</w:t>
+      </w:r>
+    </w:p>
+    <w:p>
+      <w:pPr>
+        <w:pStyle w:val="ListParagraph"/>
+        <w:numPr>
+          <w:ilvl w:val="0"/>
+          <w:numId w:val="6"/>
+        </w:numPr>
+        <w:rPr>
+          <w:sz w:val="44"/>
+          <w:szCs w:val="36"/>
+        </w:rPr>
+      </w:pPr>
+      <w:proofErr w:type="spellStart"/>
+      <w:r>
+        <w:rPr>
+          <w:sz w:val="44"/>
+          <w:szCs w:val="36"/>
+        </w:rPr>
+        <w:t>Importere</w:t>
+      </w:r>
+      <w:proofErr w:type="spellEnd"/>
+      <w:r>
+        <w:rPr>
+          <w:sz w:val="44"/>
+          <w:szCs w:val="36"/>
+        </w:rPr>
+        <w:t xml:space="preserve"> SQL-dump</w:t>
+      </w:r>
+      <w:r>
+        <w:rPr>
+          <w:lang w:val="nb-NO"/>
+        </w:rPr>
+        <w:br w:type="page"/>
+      </w:r>
+    </w:p>
+    <w:p>
+      <w:pPr>
+        <w:pStyle w:val="ListParagraph"/>
+        <w:numPr>
+          <w:ilvl w:val="0"/>
+          <w:numId w:val="7"/>
+        </w:numPr>
+        <w:rPr>
+          <w:b/>
+          <w:bCs/>
+          <w:sz w:val="32"/>
+          <w:szCs w:val="24"/>
+          <w:lang w:val="nb-NO"/>
+        </w:rPr>
+      </w:pPr>
+      <w:r>
+        <w:rPr>
+          <w:b/>
+          <w:bCs/>
+          <w:sz w:val="32"/>
+          <w:szCs w:val="24"/>
+          <w:lang w:val="nb-NO"/>
+        </w:rPr>
+        <w:lastRenderedPageBreak/>
+        <w:t>Introduksjon:</w:t>
+      </w:r>
+    </w:p>
+    <w:p>
+      <w:pPr>
+        <w:rPr>
+          <w:lang w:val="nb-NO"/>
+        </w:rPr>
+      </w:pPr>
+      <w:proofErr w:type="spellStart"/>
+      <w:r>
+        <w:rPr>
+          <w:lang w:val="nb-NO"/>
+        </w:rPr>
+        <w:t>Study</w:t>
+      </w:r>
+      <w:proofErr w:type="spellEnd"/>
+      <w:r>
+        <w:rPr>
+          <w:lang w:val="nb-NO"/>
+        </w:rPr>
+        <w:t xml:space="preserve"> or </w:t>
+      </w:r>
+      <w:proofErr w:type="spellStart"/>
+      <w:r>
+        <w:rPr>
+          <w:lang w:val="nb-NO"/>
+        </w:rPr>
+        <w:t>Cat</w:t>
+      </w:r>
+      <w:proofErr w:type="spellEnd"/>
+      <w:r>
+        <w:rPr>
+          <w:lang w:val="nb-NO"/>
+        </w:rPr>
+        <w:t xml:space="preserve"> Videos er et nettbasert spillprosjekt som lar deg utforske en interaktiv historie mens du lærer hvordan du setter opp en server, en webserver og administrerer en database. Følg trinnene nedenfor for å komme i gang med prosjektet.</w:t>
+      </w:r>
+    </w:p>
+    <w:p>
+      <w:pPr>
+        <w:rPr>
+          <w:lang w:val="nb-NO"/>
+        </w:rPr>
+      </w:pPr>
+    </w:p>
+    <w:p>
+      <w:pPr>
+        <w:pStyle w:val="ListParagraph"/>
+        <w:numPr>
+          <w:ilvl w:val="0"/>
+          <w:numId w:val="7"/>
+        </w:numPr>
+        <w:rPr>
+          <w:b/>
+          <w:bCs/>
+          <w:sz w:val="32"/>
+          <w:szCs w:val="24"/>
+          <w:lang w:val="nb-NO"/>
+        </w:rPr>
+      </w:pPr>
+      <w:r>
+        <w:rPr>
+          <w:b/>
+          <w:bCs/>
+          <w:sz w:val="32"/>
+          <w:szCs w:val="24"/>
+          <w:lang w:val="nb-NO"/>
+        </w:rPr>
+        <w:t>Trinn 1: Oppsett av LAMP og Linux</w:t>
+      </w:r>
+    </w:p>
+    <w:p>
+      <w:pPr>
+        <w:rPr>
+          <w:lang w:val="nb-NO"/>
+        </w:rPr>
+      </w:pPr>
+    </w:p>
+    <w:p>
+      <w:pPr>
+        <w:rPr>
+          <w:lang w:val="nb-NO"/>
+        </w:rPr>
+      </w:pPr>
+      <w:r>
+        <w:rPr>
+          <w:lang w:val="nb-NO"/>
+        </w:rPr>
+        <w:t xml:space="preserve">Før du kan begynne å jobbe med </w:t>
+      </w:r>
+      <w:proofErr w:type="spellStart"/>
+      <w:r>
+        <w:rPr>
+          <w:lang w:val="nb-NO"/>
+        </w:rPr>
+        <w:t>Study</w:t>
+      </w:r>
+      <w:proofErr w:type="spellEnd"/>
+      <w:r>
+        <w:rPr>
+          <w:lang w:val="nb-NO"/>
+        </w:rPr>
+        <w:t xml:space="preserve"> or </w:t>
+      </w:r>
+      <w:proofErr w:type="spellStart"/>
+      <w:r>
+        <w:rPr>
+          <w:lang w:val="nb-NO"/>
+        </w:rPr>
+        <w:t>Cat</w:t>
+      </w:r>
+      <w:proofErr w:type="spellEnd"/>
+      <w:r>
+        <w:rPr>
+          <w:lang w:val="nb-NO"/>
+        </w:rPr>
+        <w:t xml:space="preserve"> Videos-prosjektet, må du sette opp en LAMP-stakk (Linux, Apache, MySQL, PHP) på Linux-distribusjonen din. Følg en grundig </w:t>
+      </w:r>
+      <w:proofErr w:type="spellStart"/>
+      <w:r>
+        <w:rPr>
+          <w:lang w:val="nb-NO"/>
+        </w:rPr>
+        <w:t>tutorial</w:t>
+      </w:r>
+      <w:proofErr w:type="spellEnd"/>
+      <w:r>
+        <w:rPr>
+          <w:lang w:val="nb-NO"/>
+        </w:rPr>
+        <w:t xml:space="preserve"> for å installere og konfigurere LAMP på din Linux-maskin. Du kan finne en rekke ressurser og veiledninger online som vil veilede deg gjennom denne prosessen.</w:t>
+      </w:r>
+    </w:p>
+    <w:p>
+      <w:pPr>
+        <w:rPr>
+          <w:lang w:val="nb-NO"/>
+        </w:rPr>
+      </w:pPr>
+      <w:r>
+        <w:rPr>
+          <w:lang w:val="nb-NO"/>
+        </w:rPr>
+        <w:t xml:space="preserve">En mer dypere </w:t>
+      </w:r>
+      <w:r>
+        <w:rPr>
+          <w:lang w:val="nb-NO"/>
+        </w:rPr>
+        <w:t>veiledning e</w:t>
+      </w:r>
+      <w:r>
+        <w:rPr>
+          <w:lang w:val="nb-NO"/>
+        </w:rPr>
+        <w:t>r</w:t>
+      </w:r>
+      <w:r>
+        <w:rPr>
+          <w:lang w:val="nb-NO"/>
+        </w:rPr>
+        <w:t>:</w:t>
+      </w:r>
+      <w:r>
+        <w:rPr>
+          <w:lang w:val="nb-NO"/>
+        </w:rPr>
+        <w:t xml:space="preserve"> </w:t>
+      </w:r>
+      <w:hyperlink r:id="rId5" w:history="1">
+        <w:r>
+          <w:rPr>
+            <w:rStyle w:val="Hyperlink"/>
+            <w:lang w:val="nb-NO"/>
+          </w:rPr>
+          <w:t>https://ndla.no/nb/subject:1:81b3892a-78e7-4e43-bc31-fd5f8a5090e7/topic:1:c7717a05-61ae-4d57-a470-8105eac4afad/topic:1:947270f5-e4ef-4e56-b60c-efff37352d56/resource:e2b1883f-0a0d-4798-b452-b708190c8db3/15015</w:t>
+        </w:r>
+      </w:hyperlink>
+    </w:p>
+    <w:p>
+      <w:pPr>
+        <w:rPr>
+          <w:lang w:val="nb-NO"/>
+        </w:rPr>
+      </w:pPr>
+    </w:p>
+    <w:p>
+      <w:pPr>
+        <w:pStyle w:val="ListParagraph"/>
+        <w:numPr>
+          <w:ilvl w:val="0"/>
+          <w:numId w:val="7"/>
+        </w:numPr>
+        <w:rPr>
+          <w:b/>
+          <w:bCs/>
+          <w:sz w:val="32"/>
+          <w:szCs w:val="24"/>
+        </w:rPr>
+      </w:pPr>
+      <w:proofErr w:type="spellStart"/>
+      <w:r>
+        <w:rPr>
+          <w:b/>
+          <w:bCs/>
+          <w:sz w:val="32"/>
+          <w:szCs w:val="24"/>
+        </w:rPr>
+        <w:t>Trinn</w:t>
+      </w:r>
+      <w:proofErr w:type="spellEnd"/>
+      <w:r>
+        <w:rPr>
+          <w:b/>
+          <w:bCs/>
+          <w:sz w:val="32"/>
+          <w:szCs w:val="24"/>
+        </w:rPr>
+        <w:t xml:space="preserve"> 2: </w:t>
+      </w:r>
+      <w:proofErr w:type="spellStart"/>
+      <w:r>
+        <w:rPr>
+          <w:b/>
+          <w:bCs/>
+          <w:sz w:val="32"/>
+          <w:szCs w:val="24"/>
+        </w:rPr>
+        <w:t>Klone</w:t>
+      </w:r>
+      <w:proofErr w:type="spellEnd"/>
+      <w:r>
+        <w:rPr>
+          <w:b/>
+          <w:bCs/>
+          <w:sz w:val="32"/>
+          <w:szCs w:val="24"/>
+        </w:rPr>
+        <w:t xml:space="preserve"> GitHub Repository</w:t>
+      </w:r>
+    </w:p>
     <w:p/>
+    <w:p>
+      <w:pPr>
+        <w:rPr>
+          <w:lang w:val="nb-NO"/>
+        </w:rPr>
+      </w:pPr>
+      <w:r>
+        <w:rPr>
+          <w:lang w:val="nb-NO"/>
+        </w:rPr>
+        <w:t>Etter at LAMP-stakken er satt opp, må du klone GitHub-</w:t>
+      </w:r>
+      <w:proofErr w:type="spellStart"/>
+      <w:r>
+        <w:rPr>
+          <w:lang w:val="nb-NO"/>
+        </w:rPr>
+        <w:t>repositoriet</w:t>
+      </w:r>
+      <w:proofErr w:type="spellEnd"/>
+      <w:r>
+        <w:rPr>
+          <w:lang w:val="nb-NO"/>
+        </w:rPr>
+        <w:t xml:space="preserve"> for </w:t>
+      </w:r>
+      <w:proofErr w:type="spellStart"/>
+      <w:r>
+        <w:rPr>
+          <w:lang w:val="nb-NO"/>
+        </w:rPr>
+        <w:t>Study</w:t>
+      </w:r>
+      <w:proofErr w:type="spellEnd"/>
+      <w:r>
+        <w:rPr>
+          <w:lang w:val="nb-NO"/>
+        </w:rPr>
+        <w:t xml:space="preserve"> or </w:t>
+      </w:r>
+      <w:proofErr w:type="spellStart"/>
+      <w:r>
+        <w:rPr>
+          <w:lang w:val="nb-NO"/>
+        </w:rPr>
+        <w:t>Cat</w:t>
+      </w:r>
+      <w:proofErr w:type="spellEnd"/>
+      <w:r>
+        <w:rPr>
+          <w:lang w:val="nb-NO"/>
+        </w:rPr>
+        <w:t xml:space="preserve"> Videos-prosjektet. Åpne terminalen og naviger til mappen der du vil lagre prosjektet. Deretter bruker du følgende kommando for å klone </w:t>
+      </w:r>
+      <w:proofErr w:type="spellStart"/>
+      <w:r>
+        <w:rPr>
+          <w:lang w:val="nb-NO"/>
+        </w:rPr>
+        <w:t>repositoriet</w:t>
+      </w:r>
+      <w:proofErr w:type="spellEnd"/>
+      <w:r>
+        <w:rPr>
+          <w:lang w:val="nb-NO"/>
+        </w:rPr>
+        <w:t>:</w:t>
+      </w:r>
+    </w:p>
+    <w:p>
+      <w:pPr>
+        <w:rPr>
+          <w:lang w:val="nb-NO"/>
+        </w:rPr>
+      </w:pPr>
+    </w:p>
+    <w:p>
+      <w:pPr>
+        <w:rPr>
+          <w:lang w:val="nb-NO"/>
+        </w:rPr>
+      </w:pPr>
+      <w:r>
+        <w:rPr>
+          <w:lang w:val="nb-NO"/>
+        </w:rPr>
+        <w:t>NB: du må være inni var/</w:t>
+      </w:r>
+      <w:proofErr w:type="spellStart"/>
+      <w:r>
+        <w:rPr>
+          <w:lang w:val="nb-NO"/>
+        </w:rPr>
+        <w:t>www</w:t>
+      </w:r>
+      <w:proofErr w:type="spellEnd"/>
+      <w:r>
+        <w:rPr>
+          <w:lang w:val="nb-NO"/>
+        </w:rPr>
+        <w:t xml:space="preserve">/html/ filen slik at filene du har er settet inn i </w:t>
+      </w:r>
+      <w:proofErr w:type="spellStart"/>
+      <w:r>
+        <w:rPr>
+          <w:lang w:val="nb-NO"/>
+        </w:rPr>
+        <w:t>apache</w:t>
+      </w:r>
+      <w:proofErr w:type="spellEnd"/>
+      <w:r>
+        <w:rPr>
+          <w:lang w:val="nb-NO"/>
+        </w:rPr>
+        <w:t xml:space="preserve"> nettsiden din</w:t>
+      </w:r>
+      <w:r>
+        <w:rPr>
+          <w:lang w:val="nb-NO"/>
+        </w:rPr>
+        <w:t>:</w:t>
+      </w:r>
+    </w:p>
+    <w:p>
+      <w:pPr>
+        <w:rPr>
+          <w:lang w:val="nb-NO"/>
+        </w:rPr>
+      </w:pPr>
+    </w:p>
+    <w:p>
+      <w:pPr>
+        <w:rPr>
+          <w:lang w:val="nb-NO"/>
+        </w:rPr>
+      </w:pPr>
+      <w:r>
+        <w:rPr>
+          <w:lang w:val="nb-NO"/>
+        </w:rPr>
+        <w:t>```</w:t>
+      </w:r>
+    </w:p>
+    <w:p>
+      <w:r>
+        <w:t>git clone https://github.com/</w:t>
+      </w:r>
+      <w:r>
+        <w:t>ninjinv</w:t>
+      </w:r>
+      <w:r>
+        <w:t>/</w:t>
+      </w:r>
+      <w:r>
+        <w:t>aarsoppgave</w:t>
+      </w:r>
+    </w:p>
+    <w:p>
+      <w:pPr>
+        <w:rPr>
+          <w:lang w:val="nb-NO"/>
+        </w:rPr>
+      </w:pPr>
+      <w:r>
+        <w:rPr>
+          <w:lang w:val="nb-NO"/>
+        </w:rPr>
+        <w:lastRenderedPageBreak/>
+        <w:t>```</w:t>
+      </w:r>
+    </w:p>
+    <w:p>
+      <w:pPr>
+        <w:rPr>
+          <w:lang w:val="nb-NO"/>
+        </w:rPr>
+      </w:pPr>
+    </w:p>
+    <w:p>
+      <w:pPr>
+        <w:pStyle w:val="ListParagraph"/>
+        <w:numPr>
+          <w:ilvl w:val="0"/>
+          <w:numId w:val="7"/>
+        </w:numPr>
+        <w:rPr>
+          <w:b/>
+          <w:bCs/>
+          <w:sz w:val="32"/>
+          <w:szCs w:val="24"/>
+          <w:lang w:val="nb-NO"/>
+        </w:rPr>
+      </w:pPr>
+      <w:r>
+        <w:rPr>
+          <w:b/>
+          <w:bCs/>
+          <w:sz w:val="32"/>
+          <w:szCs w:val="24"/>
+          <w:lang w:val="nb-NO"/>
+        </w:rPr>
+        <w:t>T</w:t>
+      </w:r>
+      <w:r>
+        <w:rPr>
+          <w:b/>
+          <w:bCs/>
+          <w:sz w:val="32"/>
+          <w:szCs w:val="24"/>
+          <w:lang w:val="nb-NO"/>
+        </w:rPr>
+        <w:t>rinn 3: Importer SQL-dump</w:t>
+      </w:r>
+    </w:p>
+    <w:p>
+      <w:pPr>
+        <w:rPr>
+          <w:lang w:val="nb-NO"/>
+        </w:rPr>
+      </w:pPr>
+    </w:p>
+    <w:p>
+      <w:pPr>
+        <w:rPr>
+          <w:lang w:val="nb-NO"/>
+        </w:rPr>
+      </w:pPr>
+      <w:r>
+        <w:rPr>
+          <w:lang w:val="nb-NO"/>
+        </w:rPr>
+        <w:t xml:space="preserve">Når du har </w:t>
+      </w:r>
+      <w:proofErr w:type="spellStart"/>
+      <w:r>
+        <w:rPr>
+          <w:lang w:val="nb-NO"/>
+        </w:rPr>
+        <w:t>klont</w:t>
+      </w:r>
+      <w:proofErr w:type="spellEnd"/>
+      <w:r>
+        <w:rPr>
+          <w:lang w:val="nb-NO"/>
+        </w:rPr>
+        <w:t xml:space="preserve"> GitHub-</w:t>
+      </w:r>
+      <w:proofErr w:type="spellStart"/>
+      <w:r>
+        <w:rPr>
+          <w:lang w:val="nb-NO"/>
+        </w:rPr>
+        <w:t>repositoriet</w:t>
+      </w:r>
+      <w:proofErr w:type="spellEnd"/>
+      <w:r>
+        <w:rPr>
+          <w:lang w:val="nb-NO"/>
+        </w:rPr>
+        <w:t xml:space="preserve">, må du importere SQL-dumpen som inneholder den </w:t>
+      </w:r>
+      <w:proofErr w:type="spellStart"/>
+      <w:r>
+        <w:rPr>
+          <w:lang w:val="nb-NO"/>
+        </w:rPr>
+        <w:t>initielle</w:t>
+      </w:r>
+      <w:proofErr w:type="spellEnd"/>
+      <w:r>
+        <w:rPr>
+          <w:lang w:val="nb-NO"/>
+        </w:rPr>
+        <w:t xml:space="preserve"> databasestrukturen og innholdet for </w:t>
+      </w:r>
+      <w:proofErr w:type="spellStart"/>
+      <w:r>
+        <w:rPr>
+          <w:lang w:val="nb-NO"/>
+        </w:rPr>
+        <w:t>Study</w:t>
+      </w:r>
+      <w:proofErr w:type="spellEnd"/>
+      <w:r>
+        <w:rPr>
+          <w:lang w:val="nb-NO"/>
+        </w:rPr>
+        <w:t xml:space="preserve"> or </w:t>
+      </w:r>
+      <w:proofErr w:type="spellStart"/>
+      <w:r>
+        <w:rPr>
+          <w:lang w:val="nb-NO"/>
+        </w:rPr>
+        <w:t>Cat</w:t>
+      </w:r>
+      <w:proofErr w:type="spellEnd"/>
+      <w:r>
+        <w:rPr>
+          <w:lang w:val="nb-NO"/>
+        </w:rPr>
+        <w:t xml:space="preserve"> Videos-prosjektet. Du vil motta denne SQL-dumpen fra prosjekteieren eller fra GitHub-</w:t>
+      </w:r>
+      <w:proofErr w:type="spellStart"/>
+      <w:r>
+        <w:rPr>
+          <w:lang w:val="nb-NO"/>
+        </w:rPr>
+        <w:t>repositoriet</w:t>
+      </w:r>
+      <w:proofErr w:type="spellEnd"/>
+      <w:r>
+        <w:rPr>
+          <w:lang w:val="nb-NO"/>
+        </w:rPr>
+        <w:t xml:space="preserve">. Gå til </w:t>
+      </w:r>
+      <w:proofErr w:type="spellStart"/>
+      <w:r>
+        <w:rPr>
+          <w:lang w:val="nb-NO"/>
+        </w:rPr>
+        <w:t>rotmappen</w:t>
+      </w:r>
+      <w:proofErr w:type="spellEnd"/>
+      <w:r>
+        <w:rPr>
+          <w:lang w:val="nb-NO"/>
+        </w:rPr>
+        <w:t xml:space="preserve"> til prosjektet i terminalen og bruk følgende kommando for å importere SQL-dumpen:</w:t>
+      </w:r>
+    </w:p>
+    <w:p>
+      <w:pPr>
+        <w:rPr>
+          <w:lang w:val="nb-NO"/>
+        </w:rPr>
+      </w:pPr>
+    </w:p>
+    <w:p>
+      <w:pPr>
+        <w:rPr>
+          <w:lang w:val="nb-NO"/>
+        </w:rPr>
+      </w:pPr>
+      <w:r>
+        <w:rPr>
+          <w:lang w:val="nb-NO"/>
+        </w:rPr>
+        <w:t>```</w:t>
+      </w:r>
+    </w:p>
+    <w:p>
+      <w:pPr>
+        <w:rPr>
+          <w:lang w:val="nb-NO"/>
+        </w:rPr>
+      </w:pPr>
+      <w:proofErr w:type="spellStart"/>
+      <w:r>
+        <w:rPr>
+          <w:lang w:val="nb-NO"/>
+        </w:rPr>
+        <w:t>mysql</w:t>
+      </w:r>
+      <w:proofErr w:type="spellEnd"/>
+      <w:r>
+        <w:rPr>
+          <w:lang w:val="nb-NO"/>
+        </w:rPr>
+        <w:t xml:space="preserve"> -u </w:t>
+      </w:r>
+      <w:r>
+        <w:rPr>
+          <w:lang w:val="nb-NO"/>
+        </w:rPr>
+        <w:t>[</w:t>
+      </w:r>
+      <w:proofErr w:type="spellStart"/>
+      <w:r>
+        <w:rPr>
+          <w:lang w:val="nb-NO"/>
+        </w:rPr>
+        <w:t>username</w:t>
+      </w:r>
+      <w:proofErr w:type="spellEnd"/>
+      <w:r>
+        <w:rPr>
+          <w:lang w:val="nb-NO"/>
+        </w:rPr>
+        <w:t>]</w:t>
+      </w:r>
+      <w:r>
+        <w:rPr>
+          <w:lang w:val="nb-NO"/>
+        </w:rPr>
+        <w:t xml:space="preserve"> -p </w:t>
+      </w:r>
+      <w:r>
+        <w:rPr>
+          <w:lang w:val="nb-NO"/>
+        </w:rPr>
+        <w:t>aarsoppgave</w:t>
+      </w:r>
+      <w:r>
+        <w:rPr>
+          <w:lang w:val="nb-NO"/>
+        </w:rPr>
+        <w:t xml:space="preserve"> &lt; </w:t>
+      </w:r>
+      <w:proofErr w:type="spellStart"/>
+      <w:r>
+        <w:rPr>
+          <w:lang w:val="nb-NO"/>
+        </w:rPr>
+        <w:t>database</w:t>
+      </w:r>
+      <w:r>
+        <w:rPr>
+          <w:lang w:val="nb-NO"/>
+        </w:rPr>
+        <w:t>.sql</w:t>
+      </w:r>
+      <w:proofErr w:type="spellEnd"/>
+    </w:p>
+    <w:p>
+      <w:pPr>
+        <w:rPr>
+          <w:lang w:val="nb-NO"/>
+        </w:rPr>
+      </w:pPr>
+      <w:r>
+        <w:rPr>
+          <w:lang w:val="nb-NO"/>
+        </w:rPr>
+        <w:t>```</w:t>
+      </w:r>
+    </w:p>
+    <w:p>
+      <w:pPr>
+        <w:rPr>
+          <w:lang w:val="nb-NO"/>
+        </w:rPr>
+      </w:pPr>
+    </w:p>
+    <w:p>
+      <w:pPr>
+        <w:rPr>
+          <w:lang w:val="nb-NO"/>
+        </w:rPr>
+      </w:pPr>
+      <w:r>
+        <w:rPr>
+          <w:lang w:val="nb-NO"/>
+        </w:rPr>
+        <w:t>Erstatt `</w:t>
+      </w:r>
+      <w:proofErr w:type="spellStart"/>
+      <w:r>
+        <w:rPr>
+          <w:lang w:val="nb-NO"/>
+        </w:rPr>
+        <w:t>username</w:t>
+      </w:r>
+      <w:proofErr w:type="spellEnd"/>
+      <w:r>
+        <w:rPr>
+          <w:lang w:val="nb-NO"/>
+        </w:rPr>
+        <w:t>` med ditt MySQL-brukernavn og passordet ditt når du blir bedt om det.</w:t>
+      </w:r>
+    </w:p>
+    <w:p>
+      <w:pPr>
+        <w:rPr>
+          <w:lang w:val="nb-NO"/>
+        </w:rPr>
+      </w:pPr>
+    </w:p>
+    <w:p>
+      <w:pPr>
+        <w:rPr>
+          <w:lang w:val="nb-NO"/>
+        </w:rPr>
+      </w:pPr>
+      <w:r>
+        <w:rPr>
+          <w:lang w:val="nb-NO"/>
+        </w:rPr>
+        <w:t>Ferdig!</w:t>
+      </w:r>
+      <w:r>
+        <w:rPr>
+          <w:lang w:val="nb-NO"/>
+        </w:rPr>
+        <w:t xml:space="preserve"> Hvis du vil se siden din kan du sette inn </w:t>
+      </w:r>
+      <w:proofErr w:type="spellStart"/>
+      <w:r>
+        <w:rPr>
+          <w:lang w:val="nb-NO"/>
+        </w:rPr>
+        <w:t>ip</w:t>
+      </w:r>
+      <w:proofErr w:type="spellEnd"/>
+      <w:r>
+        <w:rPr>
+          <w:lang w:val="nb-NO"/>
+        </w:rPr>
+        <w:t>-en din også aarsoppgave etter, eksempel:</w:t>
+      </w:r>
+      <w:r>
+        <w:rPr>
+          <w:lang w:val="nb-NO"/>
+        </w:rPr>
+        <w:br/>
+        <w:t>10.100.4.174/aarsoppgave</w:t>
+      </w:r>
+    </w:p>
+    <w:p>
+      <w:pPr>
+        <w:rPr>
+          <w:lang w:val="nb-NO"/>
+        </w:rPr>
+      </w:pPr>
+      <w:r>
+        <w:rPr>
+          <w:lang w:val="nb-NO"/>
+        </w:rPr>
+        <w:t xml:space="preserve">Dette setter du bare inn i en ny fane i </w:t>
+      </w:r>
+      <w:proofErr w:type="spellStart"/>
+      <w:r>
+        <w:rPr>
+          <w:lang w:val="nb-NO"/>
+        </w:rPr>
+        <w:t>netteleseren</w:t>
+      </w:r>
+      <w:proofErr w:type="spellEnd"/>
+      <w:r>
+        <w:rPr>
+          <w:lang w:val="nb-NO"/>
+        </w:rPr>
+        <w:t xml:space="preserve"> din.</w:t>
+      </w:r>
+    </w:p>
+    <w:p>
+      <w:pPr>
+        <w:rPr>
+          <w:lang w:val="nb-NO"/>
+        </w:rPr>
+      </w:pPr>
+    </w:p>
+    <w:p>
+      <w:pPr>
+        <w:rPr>
+          <w:lang w:val="nb-NO"/>
+        </w:rPr>
+      </w:pPr>
+      <w:r>
+        <w:rPr>
+          <w:lang w:val="nb-NO"/>
+        </w:rPr>
+        <w:t xml:space="preserve">Gratulerer! Du har nå satt opp </w:t>
+      </w:r>
+      <w:proofErr w:type="spellStart"/>
+      <w:r>
+        <w:rPr>
+          <w:lang w:val="nb-NO"/>
+        </w:rPr>
+        <w:t>Study</w:t>
+      </w:r>
+      <w:proofErr w:type="spellEnd"/>
+      <w:r>
+        <w:rPr>
+          <w:lang w:val="nb-NO"/>
+        </w:rPr>
+        <w:t xml:space="preserve"> or </w:t>
+      </w:r>
+      <w:proofErr w:type="spellStart"/>
+      <w:r>
+        <w:rPr>
+          <w:lang w:val="nb-NO"/>
+        </w:rPr>
+        <w:t>Cat</w:t>
+      </w:r>
+      <w:proofErr w:type="spellEnd"/>
+      <w:r>
+        <w:rPr>
+          <w:lang w:val="nb-NO"/>
+        </w:rPr>
+        <w:t xml:space="preserve"> Videos-prosjektet på din lokale server. Du kan nå begynne å utforske koden, gjøre endringer og bidra til prosjektet. Lykke til med utforskningen og læringen!</w:t>
+      </w:r>
+    </w:p>
     <w:sectPr>
       <w:pgSz w:w="12240" w:h="15840"/>
       <w:pgMar w:top="1440" w:right="1440" w:bottom="1440" w:left="1440" w:header="720" w:footer="720" w:gutter="0"/>
@@ -13,8 +1087,705 @@
 </w:document>
 </file>
 
+<file path=word/numbering.xml><?xml version="1.0" encoding="utf-8"?>
+<w:numbering xmlns:wpc="http://schemas.microsoft.com/office/word/2010/wordprocessingCanvas" xmlns:cx="http://schemas.microsoft.com/office/drawing/2014/chartex" xmlns:cx1="http://schemas.microsoft.com/office/drawing/2015/9/8/chartex" xmlns:cx2="http://schemas.microsoft.com/office/drawing/2015/10/21/chartex" xmlns:cx3="http://schemas.microsoft.com/office/drawing/2016/5/9/chartex" xmlns:cx4="http://schemas.microsoft.com/office/drawing/2016/5/10/chartex" xmlns:cx5="http://schemas.microsoft.com/office/drawing/2016/5/11/chartex" xmlns:cx6="http://schemas.microsoft.com/office/drawing/2016/5/12/chartex" xmlns:cx7="http://schemas.microsoft.com/office/drawing/2016/5/13/chartex" xmlns:cx8="http://schemas.microsoft.com/office/drawing/2016/5/14/chartex" xmlns:mc="http://schemas.openxmlformats.org/markup-compatibility/2006" xmlns:aink="http://schemas.microsoft.com/office/drawing/2016/ink" xmlns:am3d="http://schemas.microsoft.com/office/drawing/2017/model3d" xmlns:o="urn:schemas-microsoft-com:office:office" xmlns:oel="http://schemas.microsoft.com/office/2019/extlst" xmlns:r="http://schemas.openxmlformats.org/officeDocument/2006/relationships" xmlns:m="http://schemas.openxmlformats.org/officeDocument/2006/math" xmlns:v="urn:schemas-microsoft-com:vml" xmlns:wp14="http://schemas.microsoft.com/office/word/2010/wordprocessingDrawing" xmlns:wp="http://schemas.openxmlformats.org/drawingml/2006/wordprocessingDrawing" xmlns:w10="urn:schemas-microsoft-com:office:word" xmlns:w="http://schemas.openxmlformats.org/wordprocessingml/2006/main" xmlns:w14="http://schemas.microsoft.com/office/word/2010/wordml" xmlns:w15="http://schemas.microsoft.com/office/word/2012/wordml" xmlns:w16cex="http://schemas.microsoft.com/office/word/2018/wordml/cex" xmlns:w16cid="http://schemas.microsoft.com/office/word/2016/wordml/cid" xmlns:w16="http://schemas.microsoft.com/office/word/2018/wordml" xmlns:w16du="http://schemas.microsoft.com/office/word/2023/wordml/word16du" xmlns:w16sdtdh="http://schemas.microsoft.com/office/word/2020/wordml/sdtdatahash" xmlns:w16se="http://schemas.microsoft.com/office/word/2015/wordml/symex" xmlns:wpg="http://schemas.microsoft.com/office/word/2010/wordprocessingGroup" xmlns:wpi="http://schemas.microsoft.com/office/word/2010/wordprocessingInk" xmlns:wne="http://schemas.microsoft.com/office/word/2006/wordml" xmlns:wps="http://schemas.microsoft.com/office/word/2010/wordprocessingShape" mc:Ignorable="w14 w15 w16se w16cid w16 w16cex w16sdtdh w16du wp14">
+  <w:abstractNum w:abstractNumId="0" w15:restartNumberingAfterBreak="0">
+    <w:nsid w:val="00444EA3"/>
+    <w:multiLevelType w:val="hybridMultilevel"/>
+    <w:tmpl w:val="B8D2DC96"/>
+    <w:lvl w:ilvl="0" w:tplc="7B06FA30">
+      <w:start w:val="1"/>
+      <w:numFmt w:val="lowerRoman"/>
+      <w:lvlText w:val="%1."/>
+      <w:lvlJc w:val="left"/>
+      <w:pPr>
+        <w:ind w:left="1080" w:hanging="720"/>
+      </w:pPr>
+      <w:rPr>
+        <w:rFonts w:hint="default"/>
+      </w:rPr>
+    </w:lvl>
+    <w:lvl w:ilvl="1" w:tplc="04090019" w:tentative="1">
+      <w:start w:val="1"/>
+      <w:numFmt w:val="lowerLetter"/>
+      <w:lvlText w:val="%2."/>
+      <w:lvlJc w:val="left"/>
+      <w:pPr>
+        <w:ind w:left="1440" w:hanging="360"/>
+      </w:pPr>
+    </w:lvl>
+    <w:lvl w:ilvl="2" w:tplc="0409001B" w:tentative="1">
+      <w:start w:val="1"/>
+      <w:numFmt w:val="lowerRoman"/>
+      <w:lvlText w:val="%3."/>
+      <w:lvlJc w:val="right"/>
+      <w:pPr>
+        <w:ind w:left="2160" w:hanging="180"/>
+      </w:pPr>
+    </w:lvl>
+    <w:lvl w:ilvl="3" w:tplc="0409000F" w:tentative="1">
+      <w:start w:val="1"/>
+      <w:numFmt w:val="decimal"/>
+      <w:lvlText w:val="%4."/>
+      <w:lvlJc w:val="left"/>
+      <w:pPr>
+        <w:ind w:left="2880" w:hanging="360"/>
+      </w:pPr>
+    </w:lvl>
+    <w:lvl w:ilvl="4" w:tplc="04090019" w:tentative="1">
+      <w:start w:val="1"/>
+      <w:numFmt w:val="lowerLetter"/>
+      <w:lvlText w:val="%5."/>
+      <w:lvlJc w:val="left"/>
+      <w:pPr>
+        <w:ind w:left="3600" w:hanging="360"/>
+      </w:pPr>
+    </w:lvl>
+    <w:lvl w:ilvl="5" w:tplc="0409001B" w:tentative="1">
+      <w:start w:val="1"/>
+      <w:numFmt w:val="lowerRoman"/>
+      <w:lvlText w:val="%6."/>
+      <w:lvlJc w:val="right"/>
+      <w:pPr>
+        <w:ind w:left="4320" w:hanging="180"/>
+      </w:pPr>
+    </w:lvl>
+    <w:lvl w:ilvl="6" w:tplc="0409000F" w:tentative="1">
+      <w:start w:val="1"/>
+      <w:numFmt w:val="decimal"/>
+      <w:lvlText w:val="%7."/>
+      <w:lvlJc w:val="left"/>
+      <w:pPr>
+        <w:ind w:left="5040" w:hanging="360"/>
+      </w:pPr>
+    </w:lvl>
+    <w:lvl w:ilvl="7" w:tplc="04090019" w:tentative="1">
+      <w:start w:val="1"/>
+      <w:numFmt w:val="lowerLetter"/>
+      <w:lvlText w:val="%8."/>
+      <w:lvlJc w:val="left"/>
+      <w:pPr>
+        <w:ind w:left="5760" w:hanging="360"/>
+      </w:pPr>
+    </w:lvl>
+    <w:lvl w:ilvl="8" w:tplc="0409001B" w:tentative="1">
+      <w:start w:val="1"/>
+      <w:numFmt w:val="lowerRoman"/>
+      <w:lvlText w:val="%9."/>
+      <w:lvlJc w:val="right"/>
+      <w:pPr>
+        <w:ind w:left="6480" w:hanging="180"/>
+      </w:pPr>
+    </w:lvl>
+  </w:abstractNum>
+  <w:abstractNum w:abstractNumId="1" w15:restartNumberingAfterBreak="0">
+    <w:nsid w:val="32290652"/>
+    <w:multiLevelType w:val="hybridMultilevel"/>
+    <w:tmpl w:val="A5622886"/>
+    <w:lvl w:ilvl="0" w:tplc="04090005">
+      <w:start w:val="1"/>
+      <w:numFmt w:val="bullet"/>
+      <w:lvlText w:val=""/>
+      <w:lvlJc w:val="left"/>
+      <w:pPr>
+        <w:ind w:left="720" w:hanging="360"/>
+      </w:pPr>
+      <w:rPr>
+        <w:rFonts w:ascii="Wingdings" w:hAnsi="Wingdings" w:hint="default"/>
+      </w:rPr>
+    </w:lvl>
+    <w:lvl w:ilvl="1" w:tplc="04090003" w:tentative="1">
+      <w:start w:val="1"/>
+      <w:numFmt w:val="bullet"/>
+      <w:lvlText w:val="o"/>
+      <w:lvlJc w:val="left"/>
+      <w:pPr>
+        <w:ind w:left="1440" w:hanging="360"/>
+      </w:pPr>
+      <w:rPr>
+        <w:rFonts w:ascii="Courier New" w:hAnsi="Courier New" w:cs="Courier New" w:hint="default"/>
+      </w:rPr>
+    </w:lvl>
+    <w:lvl w:ilvl="2" w:tplc="04090005" w:tentative="1">
+      <w:start w:val="1"/>
+      <w:numFmt w:val="bullet"/>
+      <w:lvlText w:val=""/>
+      <w:lvlJc w:val="left"/>
+      <w:pPr>
+        <w:ind w:left="2160" w:hanging="360"/>
+      </w:pPr>
+      <w:rPr>
+        <w:rFonts w:ascii="Wingdings" w:hAnsi="Wingdings" w:hint="default"/>
+      </w:rPr>
+    </w:lvl>
+    <w:lvl w:ilvl="3" w:tplc="04090001" w:tentative="1">
+      <w:start w:val="1"/>
+      <w:numFmt w:val="bullet"/>
+      <w:lvlText w:val=""/>
+      <w:lvlJc w:val="left"/>
+      <w:pPr>
+        <w:ind w:left="2880" w:hanging="360"/>
+      </w:pPr>
+      <w:rPr>
+        <w:rFonts w:ascii="Symbol" w:hAnsi="Symbol" w:hint="default"/>
+      </w:rPr>
+    </w:lvl>
+    <w:lvl w:ilvl="4" w:tplc="04090003" w:tentative="1">
+      <w:start w:val="1"/>
+      <w:numFmt w:val="bullet"/>
+      <w:lvlText w:val="o"/>
+      <w:lvlJc w:val="left"/>
+      <w:pPr>
+        <w:ind w:left="3600" w:hanging="360"/>
+      </w:pPr>
+      <w:rPr>
+        <w:rFonts w:ascii="Courier New" w:hAnsi="Courier New" w:cs="Courier New" w:hint="default"/>
+      </w:rPr>
+    </w:lvl>
+    <w:lvl w:ilvl="5" w:tplc="04090005" w:tentative="1">
+      <w:start w:val="1"/>
+      <w:numFmt w:val="bullet"/>
+      <w:lvlText w:val=""/>
+      <w:lvlJc w:val="left"/>
+      <w:pPr>
+        <w:ind w:left="4320" w:hanging="360"/>
+      </w:pPr>
+      <w:rPr>
+        <w:rFonts w:ascii="Wingdings" w:hAnsi="Wingdings" w:hint="default"/>
+      </w:rPr>
+    </w:lvl>
+    <w:lvl w:ilvl="6" w:tplc="04090001" w:tentative="1">
+      <w:start w:val="1"/>
+      <w:numFmt w:val="bullet"/>
+      <w:lvlText w:val=""/>
+      <w:lvlJc w:val="left"/>
+      <w:pPr>
+        <w:ind w:left="5040" w:hanging="360"/>
+      </w:pPr>
+      <w:rPr>
+        <w:rFonts w:ascii="Symbol" w:hAnsi="Symbol" w:hint="default"/>
+      </w:rPr>
+    </w:lvl>
+    <w:lvl w:ilvl="7" w:tplc="04090003" w:tentative="1">
+      <w:start w:val="1"/>
+      <w:numFmt w:val="bullet"/>
+      <w:lvlText w:val="o"/>
+      <w:lvlJc w:val="left"/>
+      <w:pPr>
+        <w:ind w:left="5760" w:hanging="360"/>
+      </w:pPr>
+      <w:rPr>
+        <w:rFonts w:ascii="Courier New" w:hAnsi="Courier New" w:cs="Courier New" w:hint="default"/>
+      </w:rPr>
+    </w:lvl>
+    <w:lvl w:ilvl="8" w:tplc="04090005" w:tentative="1">
+      <w:start w:val="1"/>
+      <w:numFmt w:val="bullet"/>
+      <w:lvlText w:val=""/>
+      <w:lvlJc w:val="left"/>
+      <w:pPr>
+        <w:ind w:left="6480" w:hanging="360"/>
+      </w:pPr>
+      <w:rPr>
+        <w:rFonts w:ascii="Wingdings" w:hAnsi="Wingdings" w:hint="default"/>
+      </w:rPr>
+    </w:lvl>
+  </w:abstractNum>
+  <w:abstractNum w:abstractNumId="2" w15:restartNumberingAfterBreak="0">
+    <w:nsid w:val="443737A5"/>
+    <w:multiLevelType w:val="hybridMultilevel"/>
+    <w:tmpl w:val="7564D736"/>
+    <w:lvl w:ilvl="0" w:tplc="0409000F">
+      <w:start w:val="1"/>
+      <w:numFmt w:val="decimal"/>
+      <w:lvlText w:val="%1."/>
+      <w:lvlJc w:val="left"/>
+      <w:pPr>
+        <w:ind w:left="360" w:hanging="360"/>
+      </w:pPr>
+      <w:rPr>
+        <w:rFonts w:hint="default"/>
+      </w:rPr>
+    </w:lvl>
+    <w:lvl w:ilvl="1" w:tplc="04090019" w:tentative="1">
+      <w:start w:val="1"/>
+      <w:numFmt w:val="lowerLetter"/>
+      <w:lvlText w:val="%2."/>
+      <w:lvlJc w:val="left"/>
+      <w:pPr>
+        <w:ind w:left="1080" w:hanging="360"/>
+      </w:pPr>
+    </w:lvl>
+    <w:lvl w:ilvl="2" w:tplc="0409001B" w:tentative="1">
+      <w:start w:val="1"/>
+      <w:numFmt w:val="lowerRoman"/>
+      <w:lvlText w:val="%3."/>
+      <w:lvlJc w:val="right"/>
+      <w:pPr>
+        <w:ind w:left="1800" w:hanging="180"/>
+      </w:pPr>
+    </w:lvl>
+    <w:lvl w:ilvl="3" w:tplc="0409000F" w:tentative="1">
+      <w:start w:val="1"/>
+      <w:numFmt w:val="decimal"/>
+      <w:lvlText w:val="%4."/>
+      <w:lvlJc w:val="left"/>
+      <w:pPr>
+        <w:ind w:left="2520" w:hanging="360"/>
+      </w:pPr>
+    </w:lvl>
+    <w:lvl w:ilvl="4" w:tplc="04090019" w:tentative="1">
+      <w:start w:val="1"/>
+      <w:numFmt w:val="lowerLetter"/>
+      <w:lvlText w:val="%5."/>
+      <w:lvlJc w:val="left"/>
+      <w:pPr>
+        <w:ind w:left="3240" w:hanging="360"/>
+      </w:pPr>
+    </w:lvl>
+    <w:lvl w:ilvl="5" w:tplc="0409001B" w:tentative="1">
+      <w:start w:val="1"/>
+      <w:numFmt w:val="lowerRoman"/>
+      <w:lvlText w:val="%6."/>
+      <w:lvlJc w:val="right"/>
+      <w:pPr>
+        <w:ind w:left="3960" w:hanging="180"/>
+      </w:pPr>
+    </w:lvl>
+    <w:lvl w:ilvl="6" w:tplc="0409000F" w:tentative="1">
+      <w:start w:val="1"/>
+      <w:numFmt w:val="decimal"/>
+      <w:lvlText w:val="%7."/>
+      <w:lvlJc w:val="left"/>
+      <w:pPr>
+        <w:ind w:left="4680" w:hanging="360"/>
+      </w:pPr>
+    </w:lvl>
+    <w:lvl w:ilvl="7" w:tplc="04090019" w:tentative="1">
+      <w:start w:val="1"/>
+      <w:numFmt w:val="lowerLetter"/>
+      <w:lvlText w:val="%8."/>
+      <w:lvlJc w:val="left"/>
+      <w:pPr>
+        <w:ind w:left="5400" w:hanging="360"/>
+      </w:pPr>
+    </w:lvl>
+    <w:lvl w:ilvl="8" w:tplc="0409001B" w:tentative="1">
+      <w:start w:val="1"/>
+      <w:numFmt w:val="lowerRoman"/>
+      <w:lvlText w:val="%9."/>
+      <w:lvlJc w:val="right"/>
+      <w:pPr>
+        <w:ind w:left="6120" w:hanging="180"/>
+      </w:pPr>
+    </w:lvl>
+  </w:abstractNum>
+  <w:abstractNum w:abstractNumId="3" w15:restartNumberingAfterBreak="0">
+    <w:nsid w:val="4C995A6E"/>
+    <w:multiLevelType w:val="hybridMultilevel"/>
+    <w:tmpl w:val="0E9A94BA"/>
+    <w:lvl w:ilvl="0" w:tplc="0409000F">
+      <w:start w:val="1"/>
+      <w:numFmt w:val="decimal"/>
+      <w:lvlText w:val="%1."/>
+      <w:lvlJc w:val="left"/>
+      <w:pPr>
+        <w:ind w:left="720" w:hanging="360"/>
+      </w:pPr>
+      <w:rPr>
+        <w:rFonts w:hint="default"/>
+      </w:rPr>
+    </w:lvl>
+    <w:lvl w:ilvl="1" w:tplc="04090019" w:tentative="1">
+      <w:start w:val="1"/>
+      <w:numFmt w:val="lowerLetter"/>
+      <w:lvlText w:val="%2."/>
+      <w:lvlJc w:val="left"/>
+      <w:pPr>
+        <w:ind w:left="1440" w:hanging="360"/>
+      </w:pPr>
+    </w:lvl>
+    <w:lvl w:ilvl="2" w:tplc="0409001B" w:tentative="1">
+      <w:start w:val="1"/>
+      <w:numFmt w:val="lowerRoman"/>
+      <w:lvlText w:val="%3."/>
+      <w:lvlJc w:val="right"/>
+      <w:pPr>
+        <w:ind w:left="2160" w:hanging="180"/>
+      </w:pPr>
+    </w:lvl>
+    <w:lvl w:ilvl="3" w:tplc="0409000F" w:tentative="1">
+      <w:start w:val="1"/>
+      <w:numFmt w:val="decimal"/>
+      <w:lvlText w:val="%4."/>
+      <w:lvlJc w:val="left"/>
+      <w:pPr>
+        <w:ind w:left="2880" w:hanging="360"/>
+      </w:pPr>
+    </w:lvl>
+    <w:lvl w:ilvl="4" w:tplc="04090019" w:tentative="1">
+      <w:start w:val="1"/>
+      <w:numFmt w:val="lowerLetter"/>
+      <w:lvlText w:val="%5."/>
+      <w:lvlJc w:val="left"/>
+      <w:pPr>
+        <w:ind w:left="3600" w:hanging="360"/>
+      </w:pPr>
+    </w:lvl>
+    <w:lvl w:ilvl="5" w:tplc="0409001B" w:tentative="1">
+      <w:start w:val="1"/>
+      <w:numFmt w:val="lowerRoman"/>
+      <w:lvlText w:val="%6."/>
+      <w:lvlJc w:val="right"/>
+      <w:pPr>
+        <w:ind w:left="4320" w:hanging="180"/>
+      </w:pPr>
+    </w:lvl>
+    <w:lvl w:ilvl="6" w:tplc="0409000F" w:tentative="1">
+      <w:start w:val="1"/>
+      <w:numFmt w:val="decimal"/>
+      <w:lvlText w:val="%7."/>
+      <w:lvlJc w:val="left"/>
+      <w:pPr>
+        <w:ind w:left="5040" w:hanging="360"/>
+      </w:pPr>
+    </w:lvl>
+    <w:lvl w:ilvl="7" w:tplc="04090019" w:tentative="1">
+      <w:start w:val="1"/>
+      <w:numFmt w:val="lowerLetter"/>
+      <w:lvlText w:val="%8."/>
+      <w:lvlJc w:val="left"/>
+      <w:pPr>
+        <w:ind w:left="5760" w:hanging="360"/>
+      </w:pPr>
+    </w:lvl>
+    <w:lvl w:ilvl="8" w:tplc="0409001B" w:tentative="1">
+      <w:start w:val="1"/>
+      <w:numFmt w:val="lowerRoman"/>
+      <w:lvlText w:val="%9."/>
+      <w:lvlJc w:val="right"/>
+      <w:pPr>
+        <w:ind w:left="6480" w:hanging="180"/>
+      </w:pPr>
+    </w:lvl>
+  </w:abstractNum>
+  <w:abstractNum w:abstractNumId="4" w15:restartNumberingAfterBreak="0">
+    <w:nsid w:val="5C654EEB"/>
+    <w:multiLevelType w:val="hybridMultilevel"/>
+    <w:tmpl w:val="79ECE73A"/>
+    <w:lvl w:ilvl="0" w:tplc="CA84D9C2">
+      <w:start w:val="1"/>
+      <w:numFmt w:val="decimal"/>
+      <w:lvlText w:val="%1."/>
+      <w:lvlJc w:val="left"/>
+      <w:pPr>
+        <w:ind w:left="1080" w:hanging="720"/>
+      </w:pPr>
+      <w:rPr>
+        <w:rFonts w:hint="default"/>
+      </w:rPr>
+    </w:lvl>
+    <w:lvl w:ilvl="1" w:tplc="04090019" w:tentative="1">
+      <w:start w:val="1"/>
+      <w:numFmt w:val="lowerLetter"/>
+      <w:lvlText w:val="%2."/>
+      <w:lvlJc w:val="left"/>
+      <w:pPr>
+        <w:ind w:left="1440" w:hanging="360"/>
+      </w:pPr>
+    </w:lvl>
+    <w:lvl w:ilvl="2" w:tplc="0409001B" w:tentative="1">
+      <w:start w:val="1"/>
+      <w:numFmt w:val="lowerRoman"/>
+      <w:lvlText w:val="%3."/>
+      <w:lvlJc w:val="right"/>
+      <w:pPr>
+        <w:ind w:left="2160" w:hanging="180"/>
+      </w:pPr>
+    </w:lvl>
+    <w:lvl w:ilvl="3" w:tplc="0409000F" w:tentative="1">
+      <w:start w:val="1"/>
+      <w:numFmt w:val="decimal"/>
+      <w:lvlText w:val="%4."/>
+      <w:lvlJc w:val="left"/>
+      <w:pPr>
+        <w:ind w:left="2880" w:hanging="360"/>
+      </w:pPr>
+    </w:lvl>
+    <w:lvl w:ilvl="4" w:tplc="04090019" w:tentative="1">
+      <w:start w:val="1"/>
+      <w:numFmt w:val="lowerLetter"/>
+      <w:lvlText w:val="%5."/>
+      <w:lvlJc w:val="left"/>
+      <w:pPr>
+        <w:ind w:left="3600" w:hanging="360"/>
+      </w:pPr>
+    </w:lvl>
+    <w:lvl w:ilvl="5" w:tplc="0409001B" w:tentative="1">
+      <w:start w:val="1"/>
+      <w:numFmt w:val="lowerRoman"/>
+      <w:lvlText w:val="%6."/>
+      <w:lvlJc w:val="right"/>
+      <w:pPr>
+        <w:ind w:left="4320" w:hanging="180"/>
+      </w:pPr>
+    </w:lvl>
+    <w:lvl w:ilvl="6" w:tplc="0409000F" w:tentative="1">
+      <w:start w:val="1"/>
+      <w:numFmt w:val="decimal"/>
+      <w:lvlText w:val="%7."/>
+      <w:lvlJc w:val="left"/>
+      <w:pPr>
+        <w:ind w:left="5040" w:hanging="360"/>
+      </w:pPr>
+    </w:lvl>
+    <w:lvl w:ilvl="7" w:tplc="04090019" w:tentative="1">
+      <w:start w:val="1"/>
+      <w:numFmt w:val="lowerLetter"/>
+      <w:lvlText w:val="%8."/>
+      <w:lvlJc w:val="left"/>
+      <w:pPr>
+        <w:ind w:left="5760" w:hanging="360"/>
+      </w:pPr>
+    </w:lvl>
+    <w:lvl w:ilvl="8" w:tplc="0409001B" w:tentative="1">
+      <w:start w:val="1"/>
+      <w:numFmt w:val="lowerRoman"/>
+      <w:lvlText w:val="%9."/>
+      <w:lvlJc w:val="right"/>
+      <w:pPr>
+        <w:ind w:left="6480" w:hanging="180"/>
+      </w:pPr>
+    </w:lvl>
+  </w:abstractNum>
+  <w:abstractNum w:abstractNumId="5" w15:restartNumberingAfterBreak="0">
+    <w:nsid w:val="5D4A3398"/>
+    <w:multiLevelType w:val="hybridMultilevel"/>
+    <w:tmpl w:val="0C16F1BE"/>
+    <w:lvl w:ilvl="0" w:tplc="04090005">
+      <w:start w:val="1"/>
+      <w:numFmt w:val="bullet"/>
+      <w:lvlText w:val=""/>
+      <w:lvlJc w:val="left"/>
+      <w:pPr>
+        <w:ind w:left="720" w:hanging="360"/>
+      </w:pPr>
+      <w:rPr>
+        <w:rFonts w:ascii="Wingdings" w:hAnsi="Wingdings" w:hint="default"/>
+      </w:rPr>
+    </w:lvl>
+    <w:lvl w:ilvl="1" w:tplc="04090003" w:tentative="1">
+      <w:start w:val="1"/>
+      <w:numFmt w:val="bullet"/>
+      <w:lvlText w:val="o"/>
+      <w:lvlJc w:val="left"/>
+      <w:pPr>
+        <w:ind w:left="1440" w:hanging="360"/>
+      </w:pPr>
+      <w:rPr>
+        <w:rFonts w:ascii="Courier New" w:hAnsi="Courier New" w:cs="Courier New" w:hint="default"/>
+      </w:rPr>
+    </w:lvl>
+    <w:lvl w:ilvl="2" w:tplc="04090005" w:tentative="1">
+      <w:start w:val="1"/>
+      <w:numFmt w:val="bullet"/>
+      <w:lvlText w:val=""/>
+      <w:lvlJc w:val="left"/>
+      <w:pPr>
+        <w:ind w:left="2160" w:hanging="360"/>
+      </w:pPr>
+      <w:rPr>
+        <w:rFonts w:ascii="Wingdings" w:hAnsi="Wingdings" w:hint="default"/>
+      </w:rPr>
+    </w:lvl>
+    <w:lvl w:ilvl="3" w:tplc="04090001" w:tentative="1">
+      <w:start w:val="1"/>
+      <w:numFmt w:val="bullet"/>
+      <w:lvlText w:val=""/>
+      <w:lvlJc w:val="left"/>
+      <w:pPr>
+        <w:ind w:left="2880" w:hanging="360"/>
+      </w:pPr>
+      <w:rPr>
+        <w:rFonts w:ascii="Symbol" w:hAnsi="Symbol" w:hint="default"/>
+      </w:rPr>
+    </w:lvl>
+    <w:lvl w:ilvl="4" w:tplc="04090003" w:tentative="1">
+      <w:start w:val="1"/>
+      <w:numFmt w:val="bullet"/>
+      <w:lvlText w:val="o"/>
+      <w:lvlJc w:val="left"/>
+      <w:pPr>
+        <w:ind w:left="3600" w:hanging="360"/>
+      </w:pPr>
+      <w:rPr>
+        <w:rFonts w:ascii="Courier New" w:hAnsi="Courier New" w:cs="Courier New" w:hint="default"/>
+      </w:rPr>
+    </w:lvl>
+    <w:lvl w:ilvl="5" w:tplc="04090005" w:tentative="1">
+      <w:start w:val="1"/>
+      <w:numFmt w:val="bullet"/>
+      <w:lvlText w:val=""/>
+      <w:lvlJc w:val="left"/>
+      <w:pPr>
+        <w:ind w:left="4320" w:hanging="360"/>
+      </w:pPr>
+      <w:rPr>
+        <w:rFonts w:ascii="Wingdings" w:hAnsi="Wingdings" w:hint="default"/>
+      </w:rPr>
+    </w:lvl>
+    <w:lvl w:ilvl="6" w:tplc="04090001" w:tentative="1">
+      <w:start w:val="1"/>
+      <w:numFmt w:val="bullet"/>
+      <w:lvlText w:val=""/>
+      <w:lvlJc w:val="left"/>
+      <w:pPr>
+        <w:ind w:left="5040" w:hanging="360"/>
+      </w:pPr>
+      <w:rPr>
+        <w:rFonts w:ascii="Symbol" w:hAnsi="Symbol" w:hint="default"/>
+      </w:rPr>
+    </w:lvl>
+    <w:lvl w:ilvl="7" w:tplc="04090003" w:tentative="1">
+      <w:start w:val="1"/>
+      <w:numFmt w:val="bullet"/>
+      <w:lvlText w:val="o"/>
+      <w:lvlJc w:val="left"/>
+      <w:pPr>
+        <w:ind w:left="5760" w:hanging="360"/>
+      </w:pPr>
+      <w:rPr>
+        <w:rFonts w:ascii="Courier New" w:hAnsi="Courier New" w:cs="Courier New" w:hint="default"/>
+      </w:rPr>
+    </w:lvl>
+    <w:lvl w:ilvl="8" w:tplc="04090005" w:tentative="1">
+      <w:start w:val="1"/>
+      <w:numFmt w:val="bullet"/>
+      <w:lvlText w:val=""/>
+      <w:lvlJc w:val="left"/>
+      <w:pPr>
+        <w:ind w:left="6480" w:hanging="360"/>
+      </w:pPr>
+      <w:rPr>
+        <w:rFonts w:ascii="Wingdings" w:hAnsi="Wingdings" w:hint="default"/>
+      </w:rPr>
+    </w:lvl>
+  </w:abstractNum>
+  <w:abstractNum w:abstractNumId="6" w15:restartNumberingAfterBreak="0">
+    <w:nsid w:val="655837D4"/>
+    <w:multiLevelType w:val="hybridMultilevel"/>
+    <w:tmpl w:val="B36A72FC"/>
+    <w:lvl w:ilvl="0" w:tplc="C860A2C6">
+      <w:start w:val="1"/>
+      <w:numFmt w:val="lowerRoman"/>
+      <w:lvlText w:val="%1."/>
+      <w:lvlJc w:val="left"/>
+      <w:pPr>
+        <w:ind w:left="720" w:hanging="360"/>
+      </w:pPr>
+      <w:rPr>
+        <w:rFonts w:ascii="Times New Roman" w:eastAsiaTheme="minorHAnsi" w:hAnsi="Times New Roman" w:cstheme="minorBidi"/>
+      </w:rPr>
+    </w:lvl>
+    <w:lvl w:ilvl="1" w:tplc="04090019" w:tentative="1">
+      <w:start w:val="1"/>
+      <w:numFmt w:val="lowerLetter"/>
+      <w:lvlText w:val="%2."/>
+      <w:lvlJc w:val="left"/>
+      <w:pPr>
+        <w:ind w:left="1440" w:hanging="360"/>
+      </w:pPr>
+    </w:lvl>
+    <w:lvl w:ilvl="2" w:tplc="0409001B" w:tentative="1">
+      <w:start w:val="1"/>
+      <w:numFmt w:val="lowerRoman"/>
+      <w:lvlText w:val="%3."/>
+      <w:lvlJc w:val="right"/>
+      <w:pPr>
+        <w:ind w:left="2160" w:hanging="180"/>
+      </w:pPr>
+    </w:lvl>
+    <w:lvl w:ilvl="3" w:tplc="0409000F" w:tentative="1">
+      <w:start w:val="1"/>
+      <w:numFmt w:val="decimal"/>
+      <w:lvlText w:val="%4."/>
+      <w:lvlJc w:val="left"/>
+      <w:pPr>
+        <w:ind w:left="2880" w:hanging="360"/>
+      </w:pPr>
+    </w:lvl>
+    <w:lvl w:ilvl="4" w:tplc="04090019" w:tentative="1">
+      <w:start w:val="1"/>
+      <w:numFmt w:val="lowerLetter"/>
+      <w:lvlText w:val="%5."/>
+      <w:lvlJc w:val="left"/>
+      <w:pPr>
+        <w:ind w:left="3600" w:hanging="360"/>
+      </w:pPr>
+    </w:lvl>
+    <w:lvl w:ilvl="5" w:tplc="0409001B" w:tentative="1">
+      <w:start w:val="1"/>
+      <w:numFmt w:val="lowerRoman"/>
+      <w:lvlText w:val="%6."/>
+      <w:lvlJc w:val="right"/>
+      <w:pPr>
+        <w:ind w:left="4320" w:hanging="180"/>
+      </w:pPr>
+    </w:lvl>
+    <w:lvl w:ilvl="6" w:tplc="0409000F" w:tentative="1">
+      <w:start w:val="1"/>
+      <w:numFmt w:val="decimal"/>
+      <w:lvlText w:val="%7."/>
+      <w:lvlJc w:val="left"/>
+      <w:pPr>
+        <w:ind w:left="5040" w:hanging="360"/>
+      </w:pPr>
+    </w:lvl>
+    <w:lvl w:ilvl="7" w:tplc="04090019" w:tentative="1">
+      <w:start w:val="1"/>
+      <w:numFmt w:val="lowerLetter"/>
+      <w:lvlText w:val="%8."/>
+      <w:lvlJc w:val="left"/>
+      <w:pPr>
+        <w:ind w:left="5760" w:hanging="360"/>
+      </w:pPr>
+    </w:lvl>
+    <w:lvl w:ilvl="8" w:tplc="0409001B" w:tentative="1">
+      <w:start w:val="1"/>
+      <w:numFmt w:val="lowerRoman"/>
+      <w:lvlText w:val="%9."/>
+      <w:lvlJc w:val="right"/>
+      <w:pPr>
+        <w:ind w:left="6480" w:hanging="180"/>
+      </w:pPr>
+    </w:lvl>
+  </w:abstractNum>
+  <w:num w:numId="1" w16cid:durableId="1726874304">
+    <w:abstractNumId w:val="2"/>
+  </w:num>
+  <w:num w:numId="2" w16cid:durableId="1190024469">
+    <w:abstractNumId w:val="5"/>
+  </w:num>
+  <w:num w:numId="3" w16cid:durableId="1428766831">
+    <w:abstractNumId w:val="1"/>
+  </w:num>
+  <w:num w:numId="4" w16cid:durableId="1387605417">
+    <w:abstractNumId w:val="4"/>
+  </w:num>
+  <w:num w:numId="5" w16cid:durableId="311060420">
+    <w:abstractNumId w:val="3"/>
+  </w:num>
+  <w:num w:numId="6" w16cid:durableId="1952322066">
+    <w:abstractNumId w:val="6"/>
+  </w:num>
+  <w:num w:numId="7" w16cid:durableId="1402479659">
+    <w:abstractNumId w:val="0"/>
+  </w:num>
+</w:numbering>
+</file>
+
 <file path=word/styles.xml><?xml version="1.0" encoding="utf-8"?>
-<w:styles xmlns:mc="http://schemas.openxmlformats.org/markup-compatibility/2006" xmlns:r="http://schemas.openxmlformats.org/officeDocument/2006/relationships" xmlns:w="http://schemas.openxmlformats.org/wordprocessingml/2006/main" xmlns:w14="http://schemas.microsoft.com/office/word/2010/wordml" xmlns:w15="http://schemas.microsoft.com/office/word/2012/wordml" xmlns:w16cex="http://schemas.microsoft.com/office/word/2018/wordml/cex" xmlns:w16cid="http://schemas.microsoft.com/office/word/2016/wordml/cid" xmlns:w16="http://schemas.microsoft.com/office/word/2018/wordml" xmlns:w16sdtdh="http://schemas.microsoft.com/office/word/2020/wordml/sdtdatahash" xmlns:w16se="http://schemas.microsoft.com/office/word/2015/wordml/symex" mc:Ignorable="w14 w15 w16se w16cid w16 w16cex w16sdtdh">
+<w:styles xmlns:mc="http://schemas.openxmlformats.org/markup-compatibility/2006" xmlns:r="http://schemas.openxmlformats.org/officeDocument/2006/relationships" xmlns:w="http://schemas.openxmlformats.org/wordprocessingml/2006/main" xmlns:w14="http://schemas.microsoft.com/office/word/2010/wordml" xmlns:w15="http://schemas.microsoft.com/office/word/2012/wordml" xmlns:w16cex="http://schemas.microsoft.com/office/word/2018/wordml/cex" xmlns:w16cid="http://schemas.microsoft.com/office/word/2016/wordml/cid" xmlns:w16="http://schemas.microsoft.com/office/word/2018/wordml" xmlns:w16du="http://schemas.microsoft.com/office/word/2023/wordml/word16du" xmlns:w16sdtdh="http://schemas.microsoft.com/office/word/2020/wordml/sdtdatahash" xmlns:w16se="http://schemas.microsoft.com/office/word/2015/wordml/symex" mc:Ignorable="w14 w15 w16se w16cid w16 w16cex w16sdtdh w16du">
   <w:docDefaults>
     <w:rPrDefault>
       <w:rPr>
@@ -413,11 +2184,15 @@
   <w:style w:type="paragraph" w:default="1" w:styleId="Normal">
     <w:name w:val="Normal"/>
     <w:qFormat/>
+    <w:rsid w:val="007734CA"/>
+    <w:rPr>
+      <w:rFonts w:ascii="Times New Roman" w:hAnsi="Times New Roman"/>
+      <w:sz w:val="28"/>
+    </w:rPr>
   </w:style>
   <w:style w:type="character" w:default="1" w:styleId="DefaultParagraphFont">
     <w:name w:val="Default Paragraph Font"/>
     <w:uiPriority w:val="1"/>
-    <w:semiHidden/>
     <w:unhideWhenUsed/>
   </w:style>
   <w:style w:type="table" w:default="1" w:styleId="TableNormal">
@@ -440,6 +2215,151 @@
     <w:uiPriority w:val="99"/>
     <w:semiHidden/>
     <w:unhideWhenUsed/>
+  </w:style>
+  <w:style w:type="paragraph" w:styleId="Title">
+    <w:name w:val="Title"/>
+    <w:basedOn w:val="Normal"/>
+    <w:next w:val="Normal"/>
+    <w:link w:val="TitleChar"/>
+    <w:uiPriority w:val="10"/>
+    <w:qFormat/>
+    <w:rsid w:val="007734CA"/>
+    <w:pPr>
+      <w:spacing w:before="1680" w:after="600" w:line="240" w:lineRule="auto"/>
+      <w:contextualSpacing/>
+    </w:pPr>
+    <w:rPr>
+      <w:rFonts w:asciiTheme="majorHAnsi" w:eastAsiaTheme="majorEastAsia" w:hAnsiTheme="majorHAnsi" w:cstheme="majorBidi"/>
+      <w:spacing w:val="-10"/>
+      <w:kern w:val="28"/>
+      <w:sz w:val="56"/>
+      <w:szCs w:val="56"/>
+    </w:rPr>
+  </w:style>
+  <w:style w:type="character" w:customStyle="1" w:styleId="TitleChar">
+    <w:name w:val="Title Char"/>
+    <w:basedOn w:val="DefaultParagraphFont"/>
+    <w:link w:val="Title"/>
+    <w:uiPriority w:val="10"/>
+    <w:rsid w:val="007734CA"/>
+    <w:rPr>
+      <w:rFonts w:asciiTheme="majorHAnsi" w:eastAsiaTheme="majorEastAsia" w:hAnsiTheme="majorHAnsi" w:cstheme="majorBidi"/>
+      <w:spacing w:val="-10"/>
+      <w:kern w:val="28"/>
+      <w:sz w:val="56"/>
+      <w:szCs w:val="56"/>
+    </w:rPr>
+  </w:style>
+  <w:style w:type="character" w:styleId="Strong">
+    <w:name w:val="Strong"/>
+    <w:aliases w:val="navn"/>
+    <w:uiPriority w:val="22"/>
+    <w:qFormat/>
+    <w:rsid w:val="007734CA"/>
+    <w:rPr>
+      <w:rFonts w:ascii="Times New Roman" w:hAnsi="Times New Roman"/>
+      <w:b w:val="0"/>
+      <w:bCs/>
+      <w:sz w:val="44"/>
+    </w:rPr>
+  </w:style>
+  <w:style w:type="paragraph" w:styleId="Quote">
+    <w:name w:val="Quote"/>
+    <w:basedOn w:val="Normal"/>
+    <w:next w:val="Normal"/>
+    <w:link w:val="QuoteChar"/>
+    <w:uiPriority w:val="29"/>
+    <w:qFormat/>
+    <w:rsid w:val="007734CA"/>
+    <w:pPr>
+      <w:spacing w:before="240" w:after="240"/>
+      <w:ind w:left="864" w:right="864"/>
+    </w:pPr>
+    <w:rPr>
+      <w:iCs/>
+      <w:color w:val="404040" w:themeColor="text1" w:themeTint="BF"/>
+      <w:sz w:val="36"/>
+    </w:rPr>
+  </w:style>
+  <w:style w:type="character" w:customStyle="1" w:styleId="QuoteChar">
+    <w:name w:val="Quote Char"/>
+    <w:basedOn w:val="DefaultParagraphFont"/>
+    <w:link w:val="Quote"/>
+    <w:uiPriority w:val="29"/>
+    <w:rsid w:val="007734CA"/>
+    <w:rPr>
+      <w:rFonts w:ascii="Times New Roman" w:hAnsi="Times New Roman"/>
+      <w:iCs/>
+      <w:color w:val="404040" w:themeColor="text1" w:themeTint="BF"/>
+      <w:sz w:val="36"/>
+    </w:rPr>
+  </w:style>
+  <w:style w:type="paragraph" w:styleId="ListParagraph">
+    <w:name w:val="List Paragraph"/>
+    <w:basedOn w:val="Normal"/>
+    <w:uiPriority w:val="34"/>
+    <w:qFormat/>
+    <w:rsid w:val="007734CA"/>
+    <w:pPr>
+      <w:ind w:left="720"/>
+      <w:contextualSpacing/>
+    </w:pPr>
+  </w:style>
+  <w:style w:type="paragraph" w:styleId="Subtitle">
+    <w:name w:val="Subtitle"/>
+    <w:basedOn w:val="Normal"/>
+    <w:next w:val="Normal"/>
+    <w:link w:val="SubtitleChar"/>
+    <w:uiPriority w:val="11"/>
+    <w:qFormat/>
+    <w:rsid w:val="007734CA"/>
+    <w:pPr>
+      <w:numPr>
+        <w:ilvl w:val="1"/>
+      </w:numPr>
+      <w:spacing w:before="120" w:after="120"/>
+    </w:pPr>
+    <w:rPr>
+      <w:rFonts w:eastAsiaTheme="minorEastAsia"/>
+      <w:color w:val="5A5A5A" w:themeColor="text1" w:themeTint="A5"/>
+      <w:spacing w:val="15"/>
+    </w:rPr>
+  </w:style>
+  <w:style w:type="character" w:customStyle="1" w:styleId="SubtitleChar">
+    <w:name w:val="Subtitle Char"/>
+    <w:basedOn w:val="DefaultParagraphFont"/>
+    <w:link w:val="Subtitle"/>
+    <w:uiPriority w:val="11"/>
+    <w:rsid w:val="007734CA"/>
+    <w:rPr>
+      <w:rFonts w:ascii="Times New Roman" w:eastAsiaTheme="minorEastAsia" w:hAnsi="Times New Roman"/>
+      <w:color w:val="5A5A5A" w:themeColor="text1" w:themeTint="A5"/>
+      <w:spacing w:val="15"/>
+      <w:sz w:val="28"/>
+    </w:rPr>
+  </w:style>
+  <w:style w:type="character" w:styleId="Hyperlink">
+    <w:name w:val="Hyperlink"/>
+    <w:basedOn w:val="DefaultParagraphFont"/>
+    <w:uiPriority w:val="99"/>
+    <w:unhideWhenUsed/>
+    <w:rsid w:val="000E277E"/>
+    <w:rPr>
+      <w:color w:val="0563C1" w:themeColor="hyperlink"/>
+      <w:u w:val="single"/>
+    </w:rPr>
+  </w:style>
+  <w:style w:type="character" w:styleId="UnresolvedMention">
+    <w:name w:val="Unresolved Mention"/>
+    <w:basedOn w:val="DefaultParagraphFont"/>
+    <w:uiPriority w:val="99"/>
+    <w:semiHidden/>
+    <w:unhideWhenUsed/>
+    <w:rsid w:val="000E277E"/>
+    <w:rPr>
+      <w:color w:val="605E5C"/>
+      <w:shd w:val="clear" w:color="auto" w:fill="E1DFDD"/>
+    </w:rPr>
   </w:style>
 </w:styles>
 </file>

</xml_diff>